<commit_message>
updated cultural differences & ethics
</commit_message>
<xml_diff>
--- a/Documentation/Portfolio/Research/Cultural differences and ethics.docx
+++ b/Documentation/Portfolio/Research/Cultural differences and ethics.docx
@@ -642,7 +642,7 @@
           <w:r>
             <w:fldChar w:fldCharType="separate"/>
           </w:r>
-          <w:hyperlink w:anchor="_Toc124330126" w:history="1">
+          <w:hyperlink w:anchor="_Toc124340028" w:history="1">
             <w:r>
               <w:rPr>
                 <w:rStyle w:val="Hyperlink"/>
@@ -670,7 +670,7 @@
                 <w:noProof/>
                 <w:webHidden/>
               </w:rPr>
-              <w:instrText xml:space="preserve"> PAGEREF _Toc124330126 \h </w:instrText>
+              <w:instrText xml:space="preserve"> PAGEREF _Toc124340028 \h </w:instrText>
             </w:r>
             <w:r>
               <w:rPr>
@@ -713,7 +713,7 @@
               <w:lang w:eastAsia="nl-NL"/>
             </w:rPr>
           </w:pPr>
-          <w:hyperlink w:anchor="_Toc124330127" w:history="1">
+          <w:hyperlink w:anchor="_Toc124340029" w:history="1">
             <w:r>
               <w:rPr>
                 <w:rStyle w:val="Hyperlink"/>
@@ -741,7 +741,7 @@
                 <w:noProof/>
                 <w:webHidden/>
               </w:rPr>
-              <w:instrText xml:space="preserve"> PAGEREF _Toc124330127 \h </w:instrText>
+              <w:instrText xml:space="preserve"> PAGEREF _Toc124340029 \h </w:instrText>
             </w:r>
             <w:r>
               <w:rPr>
@@ -784,7 +784,7 @@
               <w:lang w:eastAsia="nl-NL"/>
             </w:rPr>
           </w:pPr>
-          <w:hyperlink w:anchor="_Toc124330128" w:history="1">
+          <w:hyperlink w:anchor="_Toc124340030" w:history="1">
             <w:r>
               <w:rPr>
                 <w:rStyle w:val="Hyperlink"/>
@@ -812,7 +812,7 @@
                 <w:noProof/>
                 <w:webHidden/>
               </w:rPr>
-              <w:instrText xml:space="preserve"> PAGEREF _Toc124330128 \h </w:instrText>
+              <w:instrText xml:space="preserve"> PAGEREF _Toc124340030 \h </w:instrText>
             </w:r>
             <w:r>
               <w:rPr>
@@ -855,7 +855,7 @@
               <w:lang w:eastAsia="nl-NL"/>
             </w:rPr>
           </w:pPr>
-          <w:hyperlink w:anchor="_Toc124330129" w:history="1">
+          <w:hyperlink w:anchor="_Toc124340031" w:history="1">
             <w:r>
               <w:rPr>
                 <w:rStyle w:val="Hyperlink"/>
@@ -883,7 +883,7 @@
                 <w:noProof/>
                 <w:webHidden/>
               </w:rPr>
-              <w:instrText xml:space="preserve"> PAGEREF _Toc124330129 \h </w:instrText>
+              <w:instrText xml:space="preserve"> PAGEREF _Toc124340031 \h </w:instrText>
             </w:r>
             <w:r>
               <w:rPr>
@@ -926,7 +926,7 @@
               <w:lang w:eastAsia="nl-NL"/>
             </w:rPr>
           </w:pPr>
-          <w:hyperlink w:anchor="_Toc124330130" w:history="1">
+          <w:hyperlink w:anchor="_Toc124340032" w:history="1">
             <w:r>
               <w:rPr>
                 <w:rStyle w:val="Hyperlink"/>
@@ -954,7 +954,7 @@
                 <w:noProof/>
                 <w:webHidden/>
               </w:rPr>
-              <w:instrText xml:space="preserve"> PAGEREF _Toc124330130 \h </w:instrText>
+              <w:instrText xml:space="preserve"> PAGEREF _Toc124340032 \h </w:instrText>
             </w:r>
             <w:r>
               <w:rPr>
@@ -997,14 +997,14 @@
               <w:lang w:eastAsia="nl-NL"/>
             </w:rPr>
           </w:pPr>
-          <w:hyperlink w:anchor="_Toc124330131" w:history="1">
+          <w:hyperlink w:anchor="_Toc124340033" w:history="1">
             <w:r>
               <w:rPr>
                 <w:rStyle w:val="Hyperlink"/>
                 <w:noProof/>
                 <w:lang w:val="en-GB"/>
               </w:rPr>
-              <w:t>Ethics in software engineering</w:t>
+              <w:t>My culture</w:t>
             </w:r>
             <w:r>
               <w:rPr>
@@ -1025,7 +1025,7 @@
                 <w:noProof/>
                 <w:webHidden/>
               </w:rPr>
-              <w:instrText xml:space="preserve"> PAGEREF _Toc124330131 \h </w:instrText>
+              <w:instrText xml:space="preserve"> PAGEREF _Toc124340033 \h </w:instrText>
             </w:r>
             <w:r>
               <w:rPr>
@@ -1068,13 +1068,84 @@
               <w:lang w:eastAsia="nl-NL"/>
             </w:rPr>
           </w:pPr>
-          <w:hyperlink w:anchor="_Toc124330132" w:history="1">
+          <w:hyperlink w:anchor="_Toc124340034" w:history="1">
             <w:r>
               <w:rPr>
                 <w:rStyle w:val="Hyperlink"/>
                 <w:noProof/>
                 <w:lang w:val="en-GB"/>
               </w:rPr>
+              <w:t>Ethics in software engineering</w:t>
+            </w:r>
+            <w:r>
+              <w:rPr>
+                <w:noProof/>
+                <w:webHidden/>
+              </w:rPr>
+              <w:tab/>
+            </w:r>
+            <w:r>
+              <w:rPr>
+                <w:noProof/>
+                <w:webHidden/>
+              </w:rPr>
+              <w:fldChar w:fldCharType="begin"/>
+            </w:r>
+            <w:r>
+              <w:rPr>
+                <w:noProof/>
+                <w:webHidden/>
+              </w:rPr>
+              <w:instrText xml:space="preserve"> PAGEREF _Toc124340034 \h </w:instrText>
+            </w:r>
+            <w:r>
+              <w:rPr>
+                <w:noProof/>
+                <w:webHidden/>
+              </w:rPr>
+            </w:r>
+            <w:r>
+              <w:rPr>
+                <w:noProof/>
+                <w:webHidden/>
+              </w:rPr>
+              <w:fldChar w:fldCharType="separate"/>
+            </w:r>
+            <w:r>
+              <w:rPr>
+                <w:noProof/>
+                <w:webHidden/>
+              </w:rPr>
+              <w:t>4</w:t>
+            </w:r>
+            <w:r>
+              <w:rPr>
+                <w:noProof/>
+                <w:webHidden/>
+              </w:rPr>
+              <w:fldChar w:fldCharType="end"/>
+            </w:r>
+          </w:hyperlink>
+        </w:p>
+        <w:p>
+          <w:pPr>
+            <w:pStyle w:val="Inhopg1"/>
+            <w:tabs>
+              <w:tab w:val="right" w:leader="dot" w:pos="9062"/>
+            </w:tabs>
+            <w:rPr>
+              <w:rFonts w:eastAsiaTheme="minorEastAsia"/>
+              <w:noProof/>
+              <w:lang w:eastAsia="nl-NL"/>
+            </w:rPr>
+          </w:pPr>
+          <w:hyperlink w:anchor="_Toc124340035" w:history="1">
+            <w:r>
+              <w:rPr>
+                <w:rStyle w:val="Hyperlink"/>
+                <w:noProof/>
+                <w:lang w:val="en-GB"/>
+              </w:rPr>
               <w:t>Ethical choices</w:t>
             </w:r>
             <w:r>
@@ -1096,7 +1167,7 @@
                 <w:noProof/>
                 <w:webHidden/>
               </w:rPr>
-              <w:instrText xml:space="preserve"> PAGEREF _Toc124330132 \h </w:instrText>
+              <w:instrText xml:space="preserve"> PAGEREF _Toc124340035 \h </w:instrText>
             </w:r>
             <w:r>
               <w:rPr>
@@ -1116,7 +1187,7 @@
                 <w:noProof/>
                 <w:webHidden/>
               </w:rPr>
-              <w:t>4</w:t>
+              <w:t>5</w:t>
             </w:r>
             <w:r>
               <w:rPr>
@@ -1139,7 +1210,7 @@
               <w:lang w:eastAsia="nl-NL"/>
             </w:rPr>
           </w:pPr>
-          <w:hyperlink w:anchor="_Toc124330133" w:history="1">
+          <w:hyperlink w:anchor="_Toc124340036" w:history="1">
             <w:r>
               <w:rPr>
                 <w:rStyle w:val="Hyperlink"/>
@@ -1167,7 +1238,7 @@
                 <w:noProof/>
                 <w:webHidden/>
               </w:rPr>
-              <w:instrText xml:space="preserve"> PAGEREF _Toc124330133 \h </w:instrText>
+              <w:instrText xml:space="preserve"> PAGEREF _Toc124340036 \h </w:instrText>
             </w:r>
             <w:r>
               <w:rPr>
@@ -1187,7 +1258,7 @@
                 <w:noProof/>
                 <w:webHidden/>
               </w:rPr>
-              <w:t>4</w:t>
+              <w:t>5</w:t>
             </w:r>
             <w:r>
               <w:rPr>
@@ -1210,7 +1281,7 @@
               <w:lang w:eastAsia="nl-NL"/>
             </w:rPr>
           </w:pPr>
-          <w:hyperlink w:anchor="_Toc124330134" w:history="1">
+          <w:hyperlink w:anchor="_Toc124340037" w:history="1">
             <w:r>
               <w:rPr>
                 <w:rStyle w:val="Hyperlink"/>
@@ -1238,7 +1309,7 @@
                 <w:noProof/>
                 <w:webHidden/>
               </w:rPr>
-              <w:instrText xml:space="preserve"> PAGEREF _Toc124330134 \h </w:instrText>
+              <w:instrText xml:space="preserve"> PAGEREF _Toc124340037 \h </w:instrText>
             </w:r>
             <w:r>
               <w:rPr>
@@ -1258,7 +1329,7 @@
                 <w:noProof/>
                 <w:webHidden/>
               </w:rPr>
-              <w:t>4</w:t>
+              <w:t>5</w:t>
             </w:r>
             <w:r>
               <w:rPr>
@@ -1281,7 +1352,7 @@
               <w:lang w:eastAsia="nl-NL"/>
             </w:rPr>
           </w:pPr>
-          <w:hyperlink w:anchor="_Toc124330135" w:history="1">
+          <w:hyperlink w:anchor="_Toc124340038" w:history="1">
             <w:r>
               <w:rPr>
                 <w:rStyle w:val="Hyperlink"/>
@@ -1309,7 +1380,7 @@
                 <w:noProof/>
                 <w:webHidden/>
               </w:rPr>
-              <w:instrText xml:space="preserve"> PAGEREF _Toc124330135 \h </w:instrText>
+              <w:instrText xml:space="preserve"> PAGEREF _Toc124340038 \h </w:instrText>
             </w:r>
             <w:r>
               <w:rPr>
@@ -1329,7 +1400,7 @@
                 <w:noProof/>
                 <w:webHidden/>
               </w:rPr>
-              <w:t>6</w:t>
+              <w:t>7</w:t>
             </w:r>
             <w:r>
               <w:rPr>
@@ -1352,7 +1423,7 @@
               <w:lang w:eastAsia="nl-NL"/>
             </w:rPr>
           </w:pPr>
-          <w:hyperlink w:anchor="_Toc124330136" w:history="1">
+          <w:hyperlink w:anchor="_Toc124340039" w:history="1">
             <w:r>
               <w:rPr>
                 <w:rStyle w:val="Hyperlink"/>
@@ -1380,7 +1451,7 @@
                 <w:noProof/>
                 <w:webHidden/>
               </w:rPr>
-              <w:instrText xml:space="preserve"> PAGEREF _Toc124330136 \h </w:instrText>
+              <w:instrText xml:space="preserve"> PAGEREF _Toc124340039 \h </w:instrText>
             </w:r>
             <w:r>
               <w:rPr>
@@ -1400,7 +1471,7 @@
                 <w:noProof/>
                 <w:webHidden/>
               </w:rPr>
-              <w:t>6</w:t>
+              <w:t>7</w:t>
             </w:r>
             <w:r>
               <w:rPr>
@@ -1423,7 +1494,7 @@
               <w:lang w:eastAsia="nl-NL"/>
             </w:rPr>
           </w:pPr>
-          <w:hyperlink w:anchor="_Toc124330137" w:history="1">
+          <w:hyperlink w:anchor="_Toc124340040" w:history="1">
             <w:r>
               <w:rPr>
                 <w:rStyle w:val="Hyperlink"/>
@@ -1451,7 +1522,7 @@
                 <w:noProof/>
                 <w:webHidden/>
               </w:rPr>
-              <w:instrText xml:space="preserve"> PAGEREF _Toc124330137 \h </w:instrText>
+              <w:instrText xml:space="preserve"> PAGEREF _Toc124340040 \h </w:instrText>
             </w:r>
             <w:r>
               <w:rPr>
@@ -1471,7 +1542,7 @@
                 <w:noProof/>
                 <w:webHidden/>
               </w:rPr>
-              <w:t>6</w:t>
+              <w:t>7</w:t>
             </w:r>
             <w:r>
               <w:rPr>
@@ -1494,7 +1565,7 @@
               <w:lang w:eastAsia="nl-NL"/>
             </w:rPr>
           </w:pPr>
-          <w:hyperlink w:anchor="_Toc124330138" w:history="1">
+          <w:hyperlink w:anchor="_Toc124340041" w:history="1">
             <w:r>
               <w:rPr>
                 <w:rStyle w:val="Hyperlink"/>
@@ -1522,7 +1593,7 @@
                 <w:noProof/>
                 <w:webHidden/>
               </w:rPr>
-              <w:instrText xml:space="preserve"> PAGEREF _Toc124330138 \h </w:instrText>
+              <w:instrText xml:space="preserve"> PAGEREF _Toc124340041 \h </w:instrText>
             </w:r>
             <w:r>
               <w:rPr>
@@ -1542,7 +1613,7 @@
                 <w:noProof/>
                 <w:webHidden/>
               </w:rPr>
-              <w:t>6</w:t>
+              <w:t>7</w:t>
             </w:r>
             <w:r>
               <w:rPr>
@@ -1565,7 +1636,7 @@
               <w:lang w:eastAsia="nl-NL"/>
             </w:rPr>
           </w:pPr>
-          <w:hyperlink w:anchor="_Toc124330139" w:history="1">
+          <w:hyperlink w:anchor="_Toc124340042" w:history="1">
             <w:r>
               <w:rPr>
                 <w:rStyle w:val="Hyperlink"/>
@@ -1593,7 +1664,7 @@
                 <w:noProof/>
                 <w:webHidden/>
               </w:rPr>
-              <w:instrText xml:space="preserve"> PAGEREF _Toc124330139 \h </w:instrText>
+              <w:instrText xml:space="preserve"> PAGEREF _Toc124340042 \h </w:instrText>
             </w:r>
             <w:r>
               <w:rPr>
@@ -1613,7 +1684,7 @@
                 <w:noProof/>
                 <w:webHidden/>
               </w:rPr>
-              <w:t>6</w:t>
+              <w:t>7</w:t>
             </w:r>
             <w:r>
               <w:rPr>
@@ -1636,7 +1707,7 @@
               <w:lang w:eastAsia="nl-NL"/>
             </w:rPr>
           </w:pPr>
-          <w:hyperlink w:anchor="_Toc124330140" w:history="1">
+          <w:hyperlink w:anchor="_Toc124340043" w:history="1">
             <w:r>
               <w:rPr>
                 <w:rStyle w:val="Hyperlink"/>
@@ -1664,7 +1735,7 @@
                 <w:noProof/>
                 <w:webHidden/>
               </w:rPr>
-              <w:instrText xml:space="preserve"> PAGEREF _Toc124330140 \h </w:instrText>
+              <w:instrText xml:space="preserve"> PAGEREF _Toc124340043 \h </w:instrText>
             </w:r>
             <w:r>
               <w:rPr>
@@ -1684,7 +1755,7 @@
                 <w:noProof/>
                 <w:webHidden/>
               </w:rPr>
-              <w:t>6</w:t>
+              <w:t>7</w:t>
             </w:r>
             <w:r>
               <w:rPr>
@@ -1707,7 +1778,7 @@
               <w:lang w:eastAsia="nl-NL"/>
             </w:rPr>
           </w:pPr>
-          <w:hyperlink w:anchor="_Toc124330141" w:history="1">
+          <w:hyperlink w:anchor="_Toc124340044" w:history="1">
             <w:r>
               <w:rPr>
                 <w:rStyle w:val="Hyperlink"/>
@@ -1735,7 +1806,7 @@
                 <w:noProof/>
                 <w:webHidden/>
               </w:rPr>
-              <w:instrText xml:space="preserve"> PAGEREF _Toc124330141 \h </w:instrText>
+              <w:instrText xml:space="preserve"> PAGEREF _Toc124340044 \h </w:instrText>
             </w:r>
             <w:r>
               <w:rPr>
@@ -1755,7 +1826,7 @@
                 <w:noProof/>
                 <w:webHidden/>
               </w:rPr>
-              <w:t>6</w:t>
+              <w:t>7</w:t>
             </w:r>
             <w:r>
               <w:rPr>
@@ -1778,7 +1849,7 @@
               <w:lang w:eastAsia="nl-NL"/>
             </w:rPr>
           </w:pPr>
-          <w:hyperlink w:anchor="_Toc124330142" w:history="1">
+          <w:hyperlink w:anchor="_Toc124340045" w:history="1">
             <w:r>
               <w:rPr>
                 <w:rStyle w:val="Hyperlink"/>
@@ -1806,7 +1877,7 @@
                 <w:noProof/>
                 <w:webHidden/>
               </w:rPr>
-              <w:instrText xml:space="preserve"> PAGEREF _Toc124330142 \h </w:instrText>
+              <w:instrText xml:space="preserve"> PAGEREF _Toc124340045 \h </w:instrText>
             </w:r>
             <w:r>
               <w:rPr>
@@ -1826,7 +1897,7 @@
                 <w:noProof/>
                 <w:webHidden/>
               </w:rPr>
-              <w:t>7</w:t>
+              <w:t>8</w:t>
             </w:r>
             <w:r>
               <w:rPr>
@@ -1849,7 +1920,7 @@
               <w:lang w:eastAsia="nl-NL"/>
             </w:rPr>
           </w:pPr>
-          <w:hyperlink w:anchor="_Toc124330143" w:history="1">
+          <w:hyperlink w:anchor="_Toc124340046" w:history="1">
             <w:r>
               <w:rPr>
                 <w:rStyle w:val="Hyperlink"/>
@@ -1877,7 +1948,7 @@
                 <w:noProof/>
                 <w:webHidden/>
               </w:rPr>
-              <w:instrText xml:space="preserve"> PAGEREF _Toc124330143 \h </w:instrText>
+              <w:instrText xml:space="preserve"> PAGEREF _Toc124340046 \h </w:instrText>
             </w:r>
             <w:r>
               <w:rPr>
@@ -1897,7 +1968,7 @@
                 <w:noProof/>
                 <w:webHidden/>
               </w:rPr>
-              <w:t>7</w:t>
+              <w:t>8</w:t>
             </w:r>
             <w:r>
               <w:rPr>
@@ -1920,7 +1991,7 @@
               <w:lang w:eastAsia="nl-NL"/>
             </w:rPr>
           </w:pPr>
-          <w:hyperlink w:anchor="_Toc124330144" w:history="1">
+          <w:hyperlink w:anchor="_Toc124340047" w:history="1">
             <w:r>
               <w:rPr>
                 <w:rStyle w:val="Hyperlink"/>
@@ -1948,7 +2019,7 @@
                 <w:noProof/>
                 <w:webHidden/>
               </w:rPr>
-              <w:instrText xml:space="preserve"> PAGEREF _Toc124330144 \h </w:instrText>
+              <w:instrText xml:space="preserve"> PAGEREF _Toc124340047 \h </w:instrText>
             </w:r>
             <w:r>
               <w:rPr>
@@ -1968,7 +2039,7 @@
                 <w:noProof/>
                 <w:webHidden/>
               </w:rPr>
-              <w:t>7</w:t>
+              <w:t>8</w:t>
             </w:r>
             <w:r>
               <w:rPr>
@@ -2014,7 +2085,7 @@
           <w:lang w:val="en-GB"/>
         </w:rPr>
       </w:pPr>
-      <w:bookmarkStart w:id="0" w:name="_Toc124330126"/>
+      <w:bookmarkStart w:id="0" w:name="_Toc124340028"/>
       <w:r>
         <w:rPr>
           <w:lang w:val="en-GB"/>
@@ -2083,7 +2154,7 @@
           <w:lang w:val="en-GB"/>
         </w:rPr>
       </w:pPr>
-      <w:bookmarkStart w:id="1" w:name="_Toc124330127"/>
+      <w:bookmarkStart w:id="1" w:name="_Toc124340029"/>
       <w:r>
         <w:rPr>
           <w:lang w:val="en-GB"/>
@@ -2149,7 +2220,7 @@
           <w:lang w:val="en-GB"/>
         </w:rPr>
       </w:pPr>
-      <w:bookmarkStart w:id="2" w:name="_Toc124330128"/>
+      <w:bookmarkStart w:id="2" w:name="_Toc124340030"/>
       <w:r>
         <w:rPr>
           <w:lang w:val="en-GB"/>
@@ -2381,7 +2452,7 @@
           <w:lang w:val="en-GB"/>
         </w:rPr>
       </w:pPr>
-      <w:bookmarkStart w:id="3" w:name="_Toc124330129"/>
+      <w:bookmarkStart w:id="3" w:name="_Toc124340031"/>
       <w:r>
         <w:rPr>
           <w:lang w:val="en-GB"/>
@@ -2461,7 +2532,7 @@
           <w:lang w:val="en-GB"/>
         </w:rPr>
       </w:pPr>
-      <w:bookmarkStart w:id="4" w:name="_Toc124330130"/>
+      <w:bookmarkStart w:id="4" w:name="_Toc124340032"/>
       <w:r>
         <w:rPr>
           <w:lang w:val="en-GB"/>
@@ -2708,6 +2779,7 @@
     <w:p>
       <w:pPr>
         <w:rPr>
+          <w:rStyle w:val="Hyperlink"/>
           <w:lang w:val="en-GB"/>
         </w:rPr>
       </w:pPr>
@@ -2728,15 +2800,173 @@
           <w:lang w:val="en-GB"/>
         </w:rPr>
       </w:pPr>
-      <w:bookmarkStart w:id="5" w:name="_Toc124330131"/>
+      <w:bookmarkStart w:id="5" w:name="_Toc124340033"/>
       <w:r>
         <w:rPr>
           <w:lang w:val="en-GB"/>
         </w:rPr>
         <w:lastRenderedPageBreak/>
+        <w:t>My culture</w:t>
+      </w:r>
+      <w:bookmarkEnd w:id="5"/>
+    </w:p>
+    <w:p>
+      <w:pPr>
+        <w:rPr>
+          <w:lang w:val="en-GB"/>
+        </w:rPr>
+      </w:pPr>
+      <w:r>
+        <w:rPr>
+          <w:lang w:val="en-GB"/>
+        </w:rPr>
+        <w:t xml:space="preserve">It’s not easy to explain to everyone what my culture is. The term culture is a broad term. </w:t>
+      </w:r>
+      <w:r>
+        <w:rPr>
+          <w:lang w:val="en-GB"/>
+        </w:rPr>
+        <w:t xml:space="preserve">What I can say about this is that I was born in the Netherlands. According to the Lewis model, I then belong in the Linear-Active point. This means that I talk very often, that I can only do one thing at a time and that I </w:t>
+      </w:r>
+      <w:r>
+        <w:rPr>
+          <w:lang w:val="en-GB"/>
+        </w:rPr>
+        <w:t>am polite but direct</w:t>
+      </w:r>
+      <w:r>
+        <w:rPr>
+          <w:lang w:val="en-GB"/>
+        </w:rPr>
+        <w:t>.</w:t>
+      </w:r>
+      <w:r>
+        <w:rPr>
+          <w:lang w:val="en-GB"/>
+        </w:rPr>
+        <w:t xml:space="preserve"> T</w:t>
+      </w:r>
+      <w:r>
+        <w:rPr>
+          <w:lang w:val="en-GB"/>
+        </w:rPr>
+        <w:t>his is reasonably accurate but I don't quite agree. For example, when I'm working I sometimes do several things at once. You get a phone call in between, for example. I can talk a lot if I feel like it and I often stick to facts. If I have doubts, I will investigate.</w:t>
+      </w:r>
+      <w:r>
+        <w:rPr>
+          <w:lang w:val="en-GB"/>
+        </w:rPr>
+        <w:t xml:space="preserve"> </w:t>
+      </w:r>
+      <w:r>
+        <w:rPr>
+          <w:lang w:val="en-GB"/>
+        </w:rPr>
+        <w:t>But in general, what is said here about Dutch culture/people is true.</w:t>
+      </w:r>
+    </w:p>
+    <w:p>
+      <w:pPr>
+        <w:rPr>
+          <w:sz w:val="20"/>
+          <w:szCs w:val="20"/>
+          <w:lang w:val="en-GB"/>
+        </w:rPr>
+      </w:pPr>
+      <w:r>
+        <w:rPr>
+          <w:noProof/>
+        </w:rPr>
+        <w:drawing>
+          <wp:inline distT="0" distB="0" distL="0" distR="0" wp14:anchorId="65C093E9" wp14:editId="27F73C7E">
+            <wp:extent cx="5731510" cy="4221480"/>
+            <wp:effectExtent l="0" t="0" r="2540" b="7620"/>
+            <wp:docPr id="6" name="Afbeelding 6"/>
+            <wp:cNvGraphicFramePr>
+              <a:graphicFrameLocks xmlns:a="http://schemas.openxmlformats.org/drawingml/2006/main" noChangeAspect="1"/>
+            </wp:cNvGraphicFramePr>
+            <a:graphic xmlns:a="http://schemas.openxmlformats.org/drawingml/2006/main">
+              <a:graphicData uri="http://schemas.openxmlformats.org/drawingml/2006/picture">
+                <pic:pic xmlns:pic="http://schemas.openxmlformats.org/drawingml/2006/picture">
+                  <pic:nvPicPr>
+                    <pic:cNvPr id="0" name="Picture 24"/>
+                    <pic:cNvPicPr>
+                      <a:picLocks noChangeAspect="1" noChangeArrowheads="1"/>
+                    </pic:cNvPicPr>
+                  </pic:nvPicPr>
+                  <pic:blipFill>
+                    <a:blip r:embed="rId10">
+                      <a:extLst>
+                        <a:ext uri="{28A0092B-C50C-407E-A947-70E740481C1C}">
+                          <a14:useLocalDpi xmlns:a14="http://schemas.microsoft.com/office/drawing/2010/main" val="0"/>
+                        </a:ext>
+                      </a:extLst>
+                    </a:blip>
+                    <a:srcRect/>
+                    <a:stretch>
+                      <a:fillRect/>
+                    </a:stretch>
+                  </pic:blipFill>
+                  <pic:spPr bwMode="auto">
+                    <a:xfrm>
+                      <a:off x="0" y="0"/>
+                      <a:ext cx="5731510" cy="4221480"/>
+                    </a:xfrm>
+                    <a:prstGeom prst="rect">
+                      <a:avLst/>
+                    </a:prstGeom>
+                    <a:noFill/>
+                    <a:ln>
+                      <a:noFill/>
+                    </a:ln>
+                  </pic:spPr>
+                </pic:pic>
+              </a:graphicData>
+            </a:graphic>
+          </wp:inline>
+        </w:drawing>
+      </w:r>
+      <w:r>
+        <w:rPr>
+          <w:lang w:val="en-GB"/>
+        </w:rPr>
+        <w:br/>
+      </w:r>
+      <w:r>
+        <w:rPr>
+          <w:sz w:val="20"/>
+          <w:szCs w:val="20"/>
+          <w:lang w:val="en-GB"/>
+        </w:rPr>
+        <w:t xml:space="preserve">Image source: </w:t>
+      </w:r>
+      <w:hyperlink r:id="rId11" w:history="1">
+        <w:r>
+          <w:rPr>
+            <w:rStyle w:val="Hyperlink"/>
+            <w:sz w:val="20"/>
+            <w:szCs w:val="20"/>
+            <w:lang w:val="en-GB"/>
+          </w:rPr>
+          <w:t>Business insider</w:t>
+        </w:r>
+      </w:hyperlink>
+    </w:p>
+    <w:p>
+      <w:pPr>
+        <w:pStyle w:val="Kop1"/>
+        <w:rPr>
+          <w:lang w:val="en-GB"/>
+        </w:rPr>
+      </w:pPr>
+      <w:bookmarkStart w:id="6" w:name="_Toc124340034"/>
+      <w:r>
+        <w:rPr>
+          <w:lang w:val="en-GB"/>
+        </w:rPr>
         <w:t>Ethics in software engineering</w:t>
       </w:r>
-      <w:bookmarkEnd w:id="5"/>
+      <w:bookmarkEnd w:id="6"/>
     </w:p>
     <w:p>
       <w:pPr>
@@ -2785,11 +3015,12 @@
           <w:lang w:val="en-GB"/>
         </w:rPr>
       </w:pPr>
-      <w:bookmarkStart w:id="6" w:name="_Toc124330132"/>
-      <w:r>
-        <w:rPr>
-          <w:lang w:val="en-GB"/>
-        </w:rPr>
+      <w:bookmarkStart w:id="7" w:name="_Toc124340035"/>
+      <w:r>
+        <w:rPr>
+          <w:lang w:val="en-GB"/>
+        </w:rPr>
+        <w:lastRenderedPageBreak/>
         <w:t>Ethical</w:t>
       </w:r>
       <w:r>
@@ -2798,7 +3029,7 @@
         </w:rPr>
         <w:t xml:space="preserve"> choices</w:t>
       </w:r>
-      <w:bookmarkEnd w:id="6"/>
+      <w:bookmarkEnd w:id="7"/>
     </w:p>
     <w:p>
       <w:pPr>
@@ -2807,14 +3038,14 @@
           <w:lang w:val="en-GB"/>
         </w:rPr>
       </w:pPr>
-      <w:bookmarkStart w:id="7" w:name="_Toc124330133"/>
+      <w:bookmarkStart w:id="8" w:name="_Toc124340036"/>
       <w:r>
         <w:rPr>
           <w:lang w:val="en-GB"/>
         </w:rPr>
         <w:t>Individual project</w:t>
       </w:r>
-      <w:bookmarkEnd w:id="7"/>
+      <w:bookmarkEnd w:id="8"/>
     </w:p>
     <w:p>
       <w:pPr>
@@ -2912,14 +3143,14 @@
           <w:lang w:val="en-GB"/>
         </w:rPr>
       </w:pPr>
-      <w:bookmarkStart w:id="8" w:name="_Toc124330134"/>
+      <w:bookmarkStart w:id="9" w:name="_Toc124340037"/>
       <w:r>
         <w:rPr>
           <w:lang w:val="en-GB"/>
         </w:rPr>
         <w:t>Group project</w:t>
       </w:r>
-      <w:bookmarkEnd w:id="8"/>
+      <w:bookmarkEnd w:id="9"/>
     </w:p>
     <w:p>
       <w:pPr>
@@ -3000,46 +3231,46 @@
         <w:rPr>
           <w:lang w:val="en-GB"/>
         </w:rPr>
+        <w:t>Also, there could be a blockage from the website we scrape the data from. For example, if we send an x amount of requests to jumbo.com, lets say 10 a second, Jumbo could see this as suspicious activity and the application could potentially crash with no clue where the script was with scraping.</w:t>
+      </w:r>
+    </w:p>
+    <w:p>
+      <w:pPr>
+        <w:rPr>
+          <w:lang w:val="en-GB"/>
+        </w:rPr>
+      </w:pPr>
+      <w:r>
+        <w:rPr>
+          <w:lang w:val="en-GB"/>
+        </w:rPr>
+        <w:t>In order to ensure this doesn’t happen as often, we limited the requests to 1 each 1.5 seconds. And if the script still does crash, it remembers which URL it had crawled at last, and continues whenever it has the possibility.</w:t>
+      </w:r>
+    </w:p>
+    <w:p>
+      <w:pPr>
+        <w:rPr>
+          <w:lang w:val="en-GB"/>
+        </w:rPr>
+      </w:pPr>
+      <w:r>
+        <w:rPr>
+          <w:lang w:val="en-GB"/>
+        </w:rPr>
+        <w:t>Al in all these solutions ensure that the brand, or whoever is visiting the application still has a broad idea on what data is on the website. In this way the brand still can take action if they insist to do so.</w:t>
+      </w:r>
+    </w:p>
+    <w:p>
+      <w:pPr>
+        <w:rPr>
+          <w:lang w:val="en-GB"/>
+        </w:rPr>
+      </w:pPr>
+      <w:r>
+        <w:rPr>
+          <w:noProof/>
+        </w:rPr>
         <w:lastRenderedPageBreak/>
-        <w:t>Also, there could be a blockage from the website we scrape the data from. For example, if we send an x amount of requests to jumbo.com, lets say 10 a second, Jumbo could see this as suspicious activity and the application could potentially crash with no clue where the script was with scraping.</w:t>
-      </w:r>
-    </w:p>
-    <w:p>
-      <w:pPr>
-        <w:rPr>
-          <w:lang w:val="en-GB"/>
-        </w:rPr>
-      </w:pPr>
-      <w:r>
-        <w:rPr>
-          <w:lang w:val="en-GB"/>
-        </w:rPr>
-        <w:t>In order to ensure this doesn’t happen as often, we limited the requests to 1 each 1.5 seconds. And if the script still does crash, it remembers which URL it had crawled at last, and continues whenever it has the possibility.</w:t>
-      </w:r>
-    </w:p>
-    <w:p>
-      <w:pPr>
-        <w:rPr>
-          <w:lang w:val="en-GB"/>
-        </w:rPr>
-      </w:pPr>
-      <w:r>
-        <w:rPr>
-          <w:lang w:val="en-GB"/>
-        </w:rPr>
-        <w:t>Al in all these solutions ensure that the brand, or whoever is visiting the application still has a broad idea on what data is on the website. In this way the brand still can take action if they insist to do so.</w:t>
-      </w:r>
-    </w:p>
-    <w:p>
-      <w:pPr>
-        <w:rPr>
-          <w:lang w:val="en-GB"/>
-        </w:rPr>
-      </w:pPr>
-      <w:r>
-        <w:rPr>
-          <w:noProof/>
-        </w:rPr>
         <w:drawing>
           <wp:inline distT="0" distB="0" distL="0" distR="0" wp14:anchorId="0C5A41E7" wp14:editId="16143619">
             <wp:extent cx="5760720" cy="2884805"/>
@@ -3056,7 +3287,7 @@
                     <pic:cNvPicPr/>
                   </pic:nvPicPr>
                   <pic:blipFill>
-                    <a:blip r:embed="rId10"/>
+                    <a:blip r:embed="rId12"/>
                     <a:stretch>
                       <a:fillRect/>
                     </a:stretch>
@@ -3112,14 +3343,14 @@
           <w:lang w:val="en-GB"/>
         </w:rPr>
       </w:pPr>
-      <w:bookmarkStart w:id="9" w:name="_Toc124330135"/>
+      <w:bookmarkStart w:id="10" w:name="_Toc124340038"/>
       <w:r>
         <w:rPr>
           <w:lang w:val="en-GB"/>
         </w:rPr>
         <w:t>Cultural Differences</w:t>
       </w:r>
-      <w:bookmarkEnd w:id="9"/>
+      <w:bookmarkEnd w:id="10"/>
     </w:p>
     <w:p>
       <w:pPr>
@@ -3128,14 +3359,14 @@
           <w:lang w:val="en-GB"/>
         </w:rPr>
       </w:pPr>
-      <w:bookmarkStart w:id="10" w:name="_Toc124330136"/>
+      <w:bookmarkStart w:id="11" w:name="_Toc124340039"/>
       <w:r>
         <w:rPr>
           <w:lang w:val="en-GB"/>
         </w:rPr>
         <w:t>Introduction</w:t>
       </w:r>
-      <w:bookmarkEnd w:id="10"/>
+      <w:bookmarkEnd w:id="11"/>
     </w:p>
     <w:p>
       <w:pPr>
@@ -3163,16 +3394,16 @@
           <w:lang w:val="en-GB"/>
         </w:rPr>
       </w:pPr>
-      <w:bookmarkStart w:id="11" w:name="_Culture"/>
-      <w:bookmarkStart w:id="12" w:name="_Toc124330137"/>
-      <w:bookmarkEnd w:id="11"/>
+      <w:bookmarkStart w:id="12" w:name="_Culture"/>
+      <w:bookmarkStart w:id="13" w:name="_Toc124340040"/>
+      <w:bookmarkEnd w:id="12"/>
       <w:r>
         <w:rPr>
           <w:lang w:val="en-GB"/>
         </w:rPr>
         <w:t>Culture</w:t>
       </w:r>
-      <w:bookmarkEnd w:id="12"/>
+      <w:bookmarkEnd w:id="13"/>
     </w:p>
     <w:p>
       <w:pPr>
@@ -3181,14 +3412,14 @@
           <w:lang w:val="en-GB"/>
         </w:rPr>
       </w:pPr>
-      <w:bookmarkStart w:id="13" w:name="_Toc124330138"/>
+      <w:bookmarkStart w:id="14" w:name="_Toc124340041"/>
       <w:r>
         <w:rPr>
           <w:lang w:val="en-GB"/>
         </w:rPr>
         <w:t>What is culture?</w:t>
       </w:r>
-      <w:bookmarkEnd w:id="13"/>
+      <w:bookmarkEnd w:id="14"/>
     </w:p>
     <w:p>
       <w:pPr>
@@ -3234,7 +3465,7 @@
           <w:lang w:val="en-GB"/>
         </w:rPr>
       </w:pPr>
-      <w:bookmarkStart w:id="14" w:name="_Toc124330139"/>
+      <w:bookmarkStart w:id="15" w:name="_Toc124340042"/>
       <w:r>
         <w:rPr>
           <w:lang w:val="en-GB"/>
@@ -3247,7 +3478,7 @@
         </w:rPr>
         <w:t>?</w:t>
       </w:r>
-      <w:bookmarkEnd w:id="14"/>
+      <w:bookmarkEnd w:id="15"/>
     </w:p>
     <w:p>
       <w:pPr>
@@ -3379,7 +3610,7 @@
         </w:rPr>
         <w:tab/>
       </w:r>
-      <w:hyperlink r:id="rId11" w:history="1">
+      <w:hyperlink r:id="rId13" w:history="1">
         <w:r>
           <w:rPr>
             <w:rStyle w:val="Hyperlink"/>
@@ -3422,7 +3653,7 @@
         </w:rPr>
         <w:tab/>
       </w:r>
-      <w:hyperlink r:id="rId12" w:history="1">
+      <w:hyperlink r:id="rId14" w:history="1">
         <w:r>
           <w:rPr>
             <w:rStyle w:val="Hyperlink"/>
@@ -3456,14 +3687,14 @@
           <w:lang w:val="en-GB"/>
         </w:rPr>
       </w:pPr>
-      <w:bookmarkStart w:id="15" w:name="_Toc124330140"/>
+      <w:bookmarkStart w:id="16" w:name="_Toc124340043"/>
       <w:r>
         <w:rPr>
           <w:lang w:val="en-GB"/>
         </w:rPr>
         <w:t>Ethics</w:t>
       </w:r>
-      <w:bookmarkEnd w:id="15"/>
+      <w:bookmarkEnd w:id="16"/>
     </w:p>
     <w:p>
       <w:pPr>
@@ -3472,14 +3703,14 @@
           <w:lang w:val="en-GB"/>
         </w:rPr>
       </w:pPr>
-      <w:bookmarkStart w:id="16" w:name="_Toc124330141"/>
+      <w:bookmarkStart w:id="17" w:name="_Toc124340044"/>
       <w:r>
         <w:rPr>
           <w:lang w:val="en-GB"/>
         </w:rPr>
         <w:t>What is ethics in software engineering?</w:t>
       </w:r>
-      <w:bookmarkEnd w:id="16"/>
+      <w:bookmarkEnd w:id="17"/>
     </w:p>
     <w:p>
       <w:pPr>
@@ -3507,7 +3738,7 @@
           <w:lang w:val="en-GB"/>
         </w:rPr>
       </w:pPr>
-      <w:bookmarkStart w:id="17" w:name="_Toc124330142"/>
+      <w:bookmarkStart w:id="18" w:name="_Toc124340045"/>
       <w:r>
         <w:rPr>
           <w:lang w:val="en-GB"/>
@@ -3515,7 +3746,7 @@
         <w:lastRenderedPageBreak/>
         <w:t>Why is ethics important in software engineering?</w:t>
       </w:r>
-      <w:bookmarkEnd w:id="17"/>
+      <w:bookmarkEnd w:id="18"/>
     </w:p>
     <w:p>
       <w:pPr>
@@ -3550,16 +3781,16 @@
           <w:lang w:val="en-GB"/>
         </w:rPr>
       </w:pPr>
-      <w:bookmarkStart w:id="18" w:name="_What_do_you"/>
-      <w:bookmarkStart w:id="19" w:name="_Toc124330143"/>
-      <w:bookmarkEnd w:id="18"/>
+      <w:bookmarkStart w:id="19" w:name="_What_do_you"/>
+      <w:bookmarkStart w:id="20" w:name="_Toc124340046"/>
+      <w:bookmarkEnd w:id="19"/>
       <w:r>
         <w:rPr>
           <w:lang w:val="en-GB"/>
         </w:rPr>
         <w:t>What do you have to do as a software engineer to address ethical aspects in your work?</w:t>
       </w:r>
-      <w:bookmarkEnd w:id="19"/>
+      <w:bookmarkEnd w:id="20"/>
     </w:p>
     <w:p>
       <w:pPr>
@@ -3671,14 +3902,14 @@
           <w:lang w:val="en-GB"/>
         </w:rPr>
       </w:pPr>
-      <w:bookmarkStart w:id="20" w:name="_Toc124330144"/>
+      <w:bookmarkStart w:id="21" w:name="_Toc124340047"/>
       <w:r>
         <w:rPr>
           <w:lang w:val="en-GB"/>
         </w:rPr>
         <w:t>How do you know that your ethical considerations match with those of other software engineers?</w:t>
       </w:r>
-      <w:bookmarkEnd w:id="20"/>
+      <w:bookmarkEnd w:id="21"/>
     </w:p>
     <w:p>
       <w:pPr>
@@ -3808,7 +4039,7 @@
         </w:rPr>
         <w:tab/>
       </w:r>
-      <w:hyperlink r:id="rId13" w:history="1">
+      <w:hyperlink r:id="rId15" w:history="1">
         <w:r>
           <w:rPr>
             <w:rStyle w:val="Hyperlink"/>
@@ -3851,7 +4082,7 @@
         </w:rPr>
         <w:tab/>
       </w:r>
-      <w:hyperlink r:id="rId14" w:history="1">
+      <w:hyperlink r:id="rId16" w:history="1">
         <w:r>
           <w:rPr>
             <w:rStyle w:val="Hyperlink"/>
@@ -3872,7 +4103,7 @@
       </w:r>
     </w:p>
     <w:sectPr>
-      <w:footerReference w:type="default" r:id="rId15"/>
+      <w:footerReference w:type="default" r:id="rId17"/>
       <w:pgSz w:w="11906" w:h="16838"/>
       <w:pgMar w:top="1417" w:right="1417" w:bottom="1417" w:left="1417" w:header="708" w:footer="708" w:gutter="0"/>
       <w:pgNumType w:start="0"/>

</xml_diff>